<commit_message>
decision tree homework fix
</commit_message>
<xml_diff>
--- a/DecisionTreeHomework/AlleeMachine Learning Decision Tree Home Work.docx
+++ b/DecisionTreeHomework/AlleeMachine Learning Decision Tree Home Work.docx
@@ -4,15 +4,7 @@
   <w:body>
     <w:p>
       <w:r>
-        <w:t xml:space="preserve">Machine Learning Decision Tree Home Work. Due: Beginning of class </w:t>
-      </w:r>
-      <w:proofErr w:type="gramStart"/>
-      <w:r>
-        <w:t>Do</w:t>
-      </w:r>
-      <w:proofErr w:type="gramEnd"/>
-      <w:r>
-        <w:t xml:space="preserve"> not staple or attach pages. </w:t>
+        <w:t xml:space="preserve">Machine Learning Decision Tree Home Work. Due: Beginning of class Do not staple or attach pages. </w:t>
       </w:r>
     </w:p>
     <w:p/>
@@ -28,28 +20,12 @@
     </w:p>
     <w:p>
       <w:r>
-        <w:t xml:space="preserve"> Split choice 1: Left [0, 0, 10, 10], </w:t>
-      </w:r>
-      <w:proofErr w:type="gramStart"/>
-      <w:r>
-        <w:t>Right[</w:t>
-      </w:r>
-      <w:proofErr w:type="gramEnd"/>
-      <w:r>
-        <w:t>10, 10, 0, 0]</w:t>
-      </w:r>
-    </w:p>
-    <w:p>
-      <w:r>
-        <w:t xml:space="preserve"> Split choice 2: Left [10, 0, 0, 0</w:t>
-      </w:r>
-      <w:proofErr w:type="gramStart"/>
-      <w:r>
-        <w:t>] ,</w:t>
-      </w:r>
-      <w:proofErr w:type="gramEnd"/>
-      <w:r>
-        <w:t xml:space="preserve"> Right[0, 10, 10, 10] </w:t>
+        <w:t xml:space="preserve"> Split choice 1: Left [0, 0, 10, 10], Right[10, 10, 0, 0]</w:t>
+      </w:r>
+    </w:p>
+    <w:p>
+      <w:r>
+        <w:t xml:space="preserve"> Split choice 2: Left [10, 0, 0, 0] , Right[0, 10, 10, 10] </w:t>
       </w:r>
     </w:p>
     <w:p>
@@ -84,19 +60,11 @@
         </w:rPr>
         <w:t xml:space="preserve">2 </w:t>
       </w:r>
-      <w:proofErr w:type="gramStart"/>
-      <w:r>
-        <w:rPr>
-          <w:highlight w:val="yellow"/>
-        </w:rPr>
-        <w:t>+(</w:t>
-      </w:r>
-      <w:proofErr w:type="gramEnd"/>
-      <w:r>
-        <w:rPr>
-          <w:highlight w:val="yellow"/>
-        </w:rPr>
-        <w:t>¼)</w:t>
+      <w:r>
+        <w:rPr>
+          <w:highlight w:val="yellow"/>
+        </w:rPr>
+        <w:t>+(¼)</w:t>
       </w:r>
       <w:r>
         <w:rPr>
@@ -175,14 +143,50 @@
         </w:rPr>
         <w:t>2</w:t>
       </w:r>
-      <w:proofErr w:type="gramStart"/>
-      <w:r>
-        <w:rPr>
-          <w:highlight w:val="yellow"/>
-        </w:rPr>
-        <w:t>+(</w:t>
-      </w:r>
-      <w:proofErr w:type="gramEnd"/>
+      <w:r>
+        <w:rPr>
+          <w:highlight w:val="yellow"/>
+        </w:rPr>
+        <w:t>+(1/2)</w:t>
+      </w:r>
+      <w:r>
+        <w:rPr>
+          <w:highlight w:val="yellow"/>
+          <w:vertAlign w:val="superscript"/>
+        </w:rPr>
+        <w:t>2</w:t>
+      </w:r>
+      <w:r>
+        <w:rPr>
+          <w:highlight w:val="yellow"/>
+        </w:rPr>
+        <w:t>] = 1-.5 = .5</w:t>
+      </w:r>
+    </w:p>
+    <w:p>
+      <w:pPr>
+        <w:rPr>
+          <w:highlight w:val="yellow"/>
+        </w:rPr>
+      </w:pPr>
+      <w:r>
+        <w:rPr>
+          <w:highlight w:val="yellow"/>
+        </w:rPr>
+        <w:t>Split1right:</w:t>
+      </w:r>
+      <w:r>
+        <w:rPr>
+          <w:highlight w:val="yellow"/>
+        </w:rPr>
+        <w:t xml:space="preserve"> </w:t>
+      </w:r>
+      <w:r>
+        <w:rPr>
+          <w:highlight w:val="yellow"/>
+        </w:rPr>
+        <w:t>1-[(</w:t>
+      </w:r>
       <w:r>
         <w:rPr>
           <w:highlight w:val="yellow"/>
@@ -200,6 +204,19 @@
         <w:rPr>
           <w:highlight w:val="yellow"/>
         </w:rPr>
+        <w:t>+(1/2)</w:t>
+      </w:r>
+      <w:r>
+        <w:rPr>
+          <w:highlight w:val="yellow"/>
+          <w:vertAlign w:val="superscript"/>
+        </w:rPr>
+        <w:t>2</w:t>
+      </w:r>
+      <w:r>
+        <w:rPr>
+          <w:highlight w:val="yellow"/>
+        </w:rPr>
         <w:t>] = 1-.5 = .5</w:t>
       </w:r>
     </w:p>
@@ -213,7 +230,7 @@
         <w:rPr>
           <w:highlight w:val="yellow"/>
         </w:rPr>
-        <w:t>Split1right:</w:t>
+        <w:t>Split2left:</w:t>
       </w:r>
       <w:r>
         <w:rPr>
@@ -231,7 +248,7 @@
         <w:rPr>
           <w:highlight w:val="yellow"/>
         </w:rPr>
-        <w:t>1/2)</w:t>
+        <w:t>1)</w:t>
       </w:r>
       <w:r>
         <w:rPr>
@@ -240,19 +257,19 @@
         </w:rPr>
         <w:t>2</w:t>
       </w:r>
-      <w:proofErr w:type="gramStart"/>
-      <w:r>
-        <w:rPr>
-          <w:highlight w:val="yellow"/>
-        </w:rPr>
-        <w:t>+(</w:t>
-      </w:r>
-      <w:proofErr w:type="gramEnd"/>
-      <w:r>
-        <w:rPr>
-          <w:highlight w:val="yellow"/>
-        </w:rPr>
-        <w:t>1/2)</w:t>
+      <w:r>
+        <w:rPr>
+          <w:highlight w:val="yellow"/>
+        </w:rPr>
+        <w:t>] = 0</w:t>
+      </w:r>
+    </w:p>
+    <w:p>
+      <w:r>
+        <w:rPr>
+          <w:highlight w:val="yellow"/>
+        </w:rPr>
+        <w:t>Split2right:  1-[(1/3)</w:t>
       </w:r>
       <w:r>
         <w:rPr>
@@ -265,92 +282,7 @@
         <w:rPr>
           <w:highlight w:val="yellow"/>
         </w:rPr>
-        <w:t>] = 1-.5 = .5</w:t>
-      </w:r>
-    </w:p>
-    <w:p>
-      <w:pPr>
-        <w:rPr>
-          <w:highlight w:val="yellow"/>
-        </w:rPr>
-      </w:pPr>
-      <w:r>
-        <w:rPr>
-          <w:highlight w:val="yellow"/>
-        </w:rPr>
-        <w:t>Split2left:</w:t>
-      </w:r>
-      <w:r>
-        <w:rPr>
-          <w:highlight w:val="yellow"/>
-        </w:rPr>
-        <w:t xml:space="preserve"> </w:t>
-      </w:r>
-      <w:r>
-        <w:rPr>
-          <w:highlight w:val="yellow"/>
-        </w:rPr>
-        <w:t>1-[(</w:t>
-      </w:r>
-      <w:r>
-        <w:rPr>
-          <w:highlight w:val="yellow"/>
-        </w:rPr>
-        <w:t>1)</w:t>
-      </w:r>
-      <w:r>
-        <w:rPr>
-          <w:highlight w:val="yellow"/>
-          <w:vertAlign w:val="superscript"/>
-        </w:rPr>
-        <w:t>2</w:t>
-      </w:r>
-      <w:r>
-        <w:rPr>
-          <w:highlight w:val="yellow"/>
-        </w:rPr>
-        <w:t>] = 0</w:t>
-      </w:r>
-    </w:p>
-    <w:p>
-      <w:r>
-        <w:rPr>
-          <w:highlight w:val="yellow"/>
-        </w:rPr>
-        <w:t xml:space="preserve">Split2right: </w:t>
-      </w:r>
-      <w:r>
-        <w:rPr>
-          <w:highlight w:val="yellow"/>
-        </w:rPr>
-        <w:t xml:space="preserve"> 1-[(</w:t>
-      </w:r>
-      <w:r>
-        <w:rPr>
-          <w:highlight w:val="yellow"/>
-        </w:rPr>
-        <w:t>1/3)</w:t>
-      </w:r>
-      <w:r>
-        <w:rPr>
-          <w:highlight w:val="yellow"/>
-          <w:vertAlign w:val="superscript"/>
-        </w:rPr>
-        <w:t>2</w:t>
-      </w:r>
-      <w:proofErr w:type="gramStart"/>
-      <w:r>
-        <w:rPr>
-          <w:highlight w:val="yellow"/>
-        </w:rPr>
-        <w:t>+(</w:t>
-      </w:r>
-      <w:proofErr w:type="gramEnd"/>
-      <w:r>
-        <w:rPr>
-          <w:highlight w:val="yellow"/>
-        </w:rPr>
-        <w:t>1/3)</w:t>
+        <w:t>+(1/3)</w:t>
       </w:r>
       <w:r>
         <w:rPr>
@@ -401,21 +333,7 @@
         <w:rPr>
           <w:highlight w:val="yellow"/>
         </w:rPr>
-        <w:t>Split1: (1/2).</w:t>
-      </w:r>
-      <w:proofErr w:type="gramStart"/>
-      <w:r>
-        <w:rPr>
-          <w:highlight w:val="yellow"/>
-        </w:rPr>
-        <w:t>5  +</w:t>
-      </w:r>
-      <w:proofErr w:type="gramEnd"/>
-      <w:r>
-        <w:rPr>
-          <w:highlight w:val="yellow"/>
-        </w:rPr>
-        <w:t xml:space="preserve"> (1/2).5</w:t>
+        <w:t>Split1: (1/2).5  + (1/2).5</w:t>
       </w:r>
       <w:r>
         <w:rPr>
@@ -435,21 +353,7 @@
         <w:rPr>
           <w:highlight w:val="yellow"/>
         </w:rPr>
-        <w:t>Split2: (1/4</w:t>
-      </w:r>
-      <w:proofErr w:type="gramStart"/>
-      <w:r>
-        <w:rPr>
-          <w:highlight w:val="yellow"/>
-        </w:rPr>
-        <w:t>)(</w:t>
-      </w:r>
-      <w:proofErr w:type="gramEnd"/>
-      <w:r>
-        <w:rPr>
-          <w:highlight w:val="yellow"/>
-        </w:rPr>
-        <w:t xml:space="preserve">0)+(3/4)(.666) </w:t>
+        <w:t xml:space="preserve">Split2: (1/4)(0)+(3/4)(.666) </w:t>
       </w:r>
       <w:r>
         <w:rPr>
@@ -463,6 +367,11 @@
         </w:rPr>
         <w:t>.4995</w:t>
       </w:r>
+      <w:r>
+        <w:t xml:space="preserve"> or if u round the .66 to .67 and u get .5000025</w:t>
+      </w:r>
+      <w:bookmarkStart w:id="0" w:name="_GoBack"/>
+      <w:bookmarkEnd w:id="0"/>
     </w:p>
     <w:p>
       <w:pPr>
@@ -481,21 +390,7 @@
         <w:rPr>
           <w:highlight w:val="yellow"/>
         </w:rPr>
-        <w:t xml:space="preserve">Split2 because it has a lower </w:t>
-      </w:r>
-      <w:proofErr w:type="spellStart"/>
-      <w:r>
-        <w:rPr>
-          <w:highlight w:val="yellow"/>
-        </w:rPr>
-        <w:t>gini</w:t>
-      </w:r>
-      <w:proofErr w:type="spellEnd"/>
-      <w:r>
-        <w:rPr>
-          <w:highlight w:val="yellow"/>
-        </w:rPr>
-        <w:t xml:space="preserve"> which makes it the more pure split</w:t>
+        <w:t>Split2 because it has a lower gini which makes it the more pure split</w:t>
       </w:r>
     </w:p>
     <w:p>
@@ -537,7 +432,19 @@
         <w:rPr>
           <w:highlight w:val="yellow"/>
         </w:rPr>
-        <w:t xml:space="preserve">-2+-2+-2+-2 = -8 = </w:t>
+        <w:t>-</w:t>
+      </w:r>
+      <w:r>
+        <w:rPr>
+          <w:highlight w:val="yellow"/>
+        </w:rPr>
+        <w:t>.5+-.5+-.5+-.5 = -2</w:t>
+      </w:r>
+      <w:r>
+        <w:rPr>
+          <w:highlight w:val="yellow"/>
+        </w:rPr>
+        <w:t xml:space="preserve"> = </w:t>
       </w:r>
       <w:r>
         <w:rPr>
@@ -549,7 +456,7 @@
         <w:rPr>
           <w:highlight w:val="yellow"/>
         </w:rPr>
-        <w:t>8</w:t>
+        <w:t>2</w:t>
       </w:r>
     </w:p>
     <w:p>
@@ -568,21 +475,7 @@
         <w:rPr>
           <w:highlight w:val="yellow"/>
         </w:rPr>
-        <w:t>: (1/2</w:t>
-      </w:r>
-      <w:proofErr w:type="gramStart"/>
-      <w:r>
-        <w:rPr>
-          <w:highlight w:val="yellow"/>
-        </w:rPr>
-        <w:t>)log</w:t>
-      </w:r>
-      <w:proofErr w:type="gramEnd"/>
-      <w:r>
-        <w:rPr>
-          <w:highlight w:val="yellow"/>
-        </w:rPr>
-        <w:t>(1/2) + (1/2)log(1/2) =  (-0.</w:t>
+        <w:t>: (1/2)log(1/2) + (1/2)log(1/2) =  (-0.</w:t>
       </w:r>
       <w:r>
         <w:rPr>
@@ -631,27 +524,7 @@
         <w:rPr>
           <w:highlight w:val="yellow"/>
         </w:rPr>
-        <w:t xml:space="preserve"> </w:t>
-      </w:r>
-      <w:r>
-        <w:rPr>
-          <w:highlight w:val="yellow"/>
-        </w:rPr>
-        <w:t>(1/2</w:t>
-      </w:r>
-      <w:proofErr w:type="gramStart"/>
-      <w:r>
-        <w:rPr>
-          <w:highlight w:val="yellow"/>
-        </w:rPr>
-        <w:t>)log</w:t>
-      </w:r>
-      <w:proofErr w:type="gramEnd"/>
-      <w:r>
-        <w:rPr>
-          <w:highlight w:val="yellow"/>
-        </w:rPr>
-        <w:t xml:space="preserve">(1/2) + (1/2)log(1/2) </w:t>
+        <w:t xml:space="preserve"> (1/2)log(1/2) + (1/2)log(1/2) </w:t>
       </w:r>
       <w:r>
         <w:rPr>
@@ -712,19 +585,7 @@
         <w:rPr>
           <w:highlight w:val="yellow"/>
         </w:rPr>
-        <w:t xml:space="preserve"> </w:t>
-      </w:r>
-      <w:r>
-        <w:rPr>
-          <w:highlight w:val="yellow"/>
-        </w:rPr>
-        <w:t>-e(s) = 1log1 + 0log0 + 0log0 + 0log0 = 0</w:t>
-      </w:r>
-      <w:r>
-        <w:rPr>
-          <w:highlight w:val="yellow"/>
-        </w:rPr>
-        <w:t xml:space="preserve"> </w:t>
+        <w:t xml:space="preserve"> -e(s) = 1log1 + 0log0 + 0log0 + 0log0 = 0 </w:t>
       </w:r>
     </w:p>
     <w:p>
@@ -738,13 +599,7 @@
         <w:rPr>
           <w:highlight w:val="yellow"/>
         </w:rPr>
-        <w:t xml:space="preserve"> </w:t>
-      </w:r>
-      <w:r>
-        <w:rPr>
-          <w:highlight w:val="yellow"/>
-        </w:rPr>
-        <w:t>-e(s) = 0log0 +(1/3)log(1/3)+ (1/3)log(1/3)+ (1/3)l</w:t>
+        <w:t xml:space="preserve"> -e(s) = 0log0 +(1/3)log(1/3)+ (1/3)log(1/3)+ (1/3)l</w:t>
       </w:r>
       <w:r>
         <w:rPr>
@@ -847,16 +702,8 @@
         <w:rPr>
           <w:highlight w:val="yellow"/>
         </w:rPr>
-        <w:t>Split1: (1/2</w:t>
-      </w:r>
-      <w:proofErr w:type="gramStart"/>
-      <w:r>
-        <w:rPr>
-          <w:highlight w:val="yellow"/>
-        </w:rPr>
-        <w:t>)(</w:t>
-      </w:r>
-      <w:proofErr w:type="gramEnd"/>
+        <w:t>Split1: (1/2)(</w:t>
+      </w:r>
       <w:r>
         <w:rPr>
           <w:highlight w:val="yellow"/>
@@ -905,22 +752,8 @@
         <w:rPr>
           <w:highlight w:val="yellow"/>
         </w:rPr>
-        <w:t xml:space="preserve">Split2: </w:t>
-      </w:r>
-      <w:r>
-        <w:rPr>
-          <w:highlight w:val="yellow"/>
-        </w:rPr>
-        <w:t>(1/4</w:t>
-      </w:r>
-      <w:proofErr w:type="gramStart"/>
-      <w:r>
-        <w:rPr>
-          <w:highlight w:val="yellow"/>
-        </w:rPr>
-        <w:t>)(</w:t>
-      </w:r>
-      <w:proofErr w:type="gramEnd"/>
+        <w:t>Split2: (1/4)(</w:t>
+      </w:r>
       <w:r>
         <w:rPr>
           <w:highlight w:val="yellow"/>
@@ -963,15 +796,7 @@
         <w:rPr>
           <w:highlight w:val="yellow"/>
         </w:rPr>
-        <w:t>No. we will pick split 1</w:t>
-      </w:r>
-      <w:bookmarkStart w:id="0" w:name="_GoBack"/>
-      <w:bookmarkEnd w:id="0"/>
-      <w:r>
-        <w:rPr>
-          <w:highlight w:val="yellow"/>
-        </w:rPr>
-        <w:t xml:space="preserve"> here because the weighted entropy of split1 is lower than that of split2</w:t>
+        <w:t>No. we will pick split 1 here because the weighted entropy of split1 is lower than that of split2</w:t>
       </w:r>
     </w:p>
     <w:p>

</xml_diff>

<commit_message>
assignment 6 part 3 fix
fixed decision tree hw too
</commit_message>
<xml_diff>
--- a/DecisionTreeHomework/AlleeMachine Learning Decision Tree Home Work.docx
+++ b/DecisionTreeHomework/AlleeMachine Learning Decision Tree Home Work.docx
@@ -367,11 +367,6 @@
         </w:rPr>
         <w:t>.4995</w:t>
       </w:r>
-      <w:r>
-        <w:t xml:space="preserve"> or if u round the .66 to .67 and u get .5000025</w:t>
-      </w:r>
-      <w:bookmarkStart w:id="0" w:name="_GoBack"/>
-      <w:bookmarkEnd w:id="0"/>
     </w:p>
     <w:p>
       <w:pPr>
@@ -804,6 +799,19 @@
         <w:lastRenderedPageBreak/>
         <w:t>Bonus: Can you find a split choice where GINI and entropy select different splits?</w:t>
       </w:r>
+    </w:p>
+    <w:p>
+      <w:r>
+        <w:rPr>
+          <w:highlight w:val="yellow"/>
+        </w:rPr>
+        <w:t>See above please</w:t>
+      </w:r>
+      <w:r>
+        <w:t xml:space="preserve"> we did this up there</w:t>
+      </w:r>
+      <w:bookmarkStart w:id="0" w:name="_GoBack"/>
+      <w:bookmarkEnd w:id="0"/>
     </w:p>
     <w:sectPr>
       <w:pgSz w:w="12240" w:h="15840"/>

</xml_diff>